<commit_message>
Add the ability to create and delete folders
</commit_message>
<xml_diff>
--- a/Brainy requirements.docx
+++ b/Brainy requirements.docx
@@ -132,7 +132,6 @@
         <w:rPr>
           <w:sz w:val="24"/>
           <w:szCs w:val="24"/>
-          <w:lang w:val="en-US"/>
         </w:rPr>
       </w:pPr>
       <w:r>
@@ -173,7 +172,6 @@
             <w:rStyle w:val="Hyperlink"/>
             <w:sz w:val="24"/>
             <w:szCs w:val="24"/>
-            <w:lang w:val="en-US"/>
           </w:rPr>
           <w:t>https://learn.microsoft.com/en-us/azure/storage/blobs/storage-blobs-introduction</w:t>
         </w:r>
@@ -300,27 +298,16 @@
           <w:szCs w:val="24"/>
           <w:lang w:val="en-US"/>
         </w:rPr>
-        <w:t>The user can create subfolders inside a folder.</w:t>
-      </w:r>
-      <w:r>
-        <w:rPr>
-          <w:sz w:val="24"/>
-          <w:szCs w:val="24"/>
-          <w:lang w:val="en-US"/>
-        </w:rPr>
-        <w:t xml:space="preserve"> </w:t>
-      </w:r>
-      <w:hyperlink r:id="rId6" w:history="1">
-        <w:r>
-          <w:rPr>
-            <w:rStyle w:val="Hyperlink"/>
-            <w:sz w:val="24"/>
-            <w:szCs w:val="24"/>
-            <w:lang w:val="en-US"/>
-          </w:rPr>
-          <w:t>https://stackoverflow.com/questions/2619007/microsoft-azure-how-to-create-sub-directory-in-a-blob-container</w:t>
-        </w:r>
-      </w:hyperlink>
+        <w:t xml:space="preserve">The user can create </w:t>
+      </w:r>
+      <w:r>
+        <w:rPr>
+          <w:sz w:val="24"/>
+          <w:szCs w:val="24"/>
+          <w:lang w:val="en-US"/>
+        </w:rPr>
+        <w:t>folders and delete them.</w:t>
+      </w:r>
       <w:r>
         <w:rPr>
           <w:sz w:val="24"/>
@@ -410,6 +397,29 @@
           <w:lang w:val="en-US"/>
         </w:rPr>
         <w:t>A user can max have 2 GB in the standard subscription. (At the start of development, no subscription will be created!)</w:t>
+      </w:r>
+    </w:p>
+    <w:p>
+      <w:pPr>
+        <w:pStyle w:val="ListParagraph"/>
+        <w:numPr>
+          <w:ilvl w:val="0"/>
+          <w:numId w:val="2"/>
+        </w:numPr>
+        <w:spacing w:line="360" w:lineRule="auto"/>
+        <w:rPr>
+          <w:sz w:val="24"/>
+          <w:szCs w:val="24"/>
+          <w:lang w:val="en-US"/>
+        </w:rPr>
+      </w:pPr>
+      <w:r>
+        <w:rPr>
+          <w:sz w:val="24"/>
+          <w:szCs w:val="24"/>
+          <w:lang w:val="en-US"/>
+        </w:rPr>
+        <w:t>A folder can be shared or bought.</w:t>
       </w:r>
     </w:p>
     <w:p>

</xml_diff>